<commit_message>
first completed set of user stories
</commit_message>
<xml_diff>
--- a/user_story.docx
+++ b/user_story.docx
@@ -463,10 +463,7 @@
           </w:tcPr>
           <w:p>
             <w:r>
-              <w:t>US</w:t>
-            </w:r>
-            <w:r>
-              <w:t>2</w:t>
+              <w:t>US2</w:t>
             </w:r>
           </w:p>
         </w:tc>
@@ -1259,9 +1256,157 @@
         </w:tc>
       </w:tr>
     </w:tbl>
+    <w:p/>
+    <w:p/>
+    <w:p/>
+    <w:tbl>
+      <w:tblPr>
+        <w:tblStyle w:val="TableGrid"/>
+        <w:tblW w:w="0" w:type="auto"/>
+        <w:tblLook w:val="04A0" w:firstRow="1" w:lastRow="0" w:firstColumn="1" w:lastColumn="0" w:noHBand="0" w:noVBand="1"/>
+      </w:tblPr>
+      <w:tblGrid>
+        <w:gridCol w:w="1346"/>
+        <w:gridCol w:w="7664"/>
+      </w:tblGrid>
+      <w:tr>
+        <w:tc>
+          <w:tcPr>
+            <w:tcW w:w="1129" w:type="dxa"/>
+          </w:tcPr>
+          <w:p>
+            <w:r>
+              <w:t>ID</w:t>
+            </w:r>
+          </w:p>
+        </w:tc>
+        <w:tc>
+          <w:tcPr>
+            <w:tcW w:w="7881" w:type="dxa"/>
+          </w:tcPr>
+          <w:p>
+            <w:r>
+              <w:t>US</w:t>
+            </w:r>
+            <w:r>
+              <w:t>6</w:t>
+            </w:r>
+          </w:p>
+        </w:tc>
+      </w:tr>
+      <w:tr>
+        <w:tc>
+          <w:tcPr>
+            <w:tcW w:w="1129" w:type="dxa"/>
+          </w:tcPr>
+          <w:p>
+            <w:r>
+              <w:t>User story</w:t>
+            </w:r>
+          </w:p>
+        </w:tc>
+        <w:tc>
+          <w:tcPr>
+            <w:tcW w:w="7881" w:type="dxa"/>
+          </w:tcPr>
+          <w:p>
+            <w:r>
+              <w:t xml:space="preserve">As a user, I want to be able to </w:t>
+            </w:r>
+            <w:r>
+              <w:rPr>
+                <w:b/>
+                <w:bCs/>
+              </w:rPr>
+              <w:t>uncheck a habit</w:t>
+            </w:r>
+            <w:r>
+              <w:t xml:space="preserve"> so that I can do a potential mistake. </w:t>
+            </w:r>
+          </w:p>
+        </w:tc>
+      </w:tr>
+      <w:tr>
+        <w:tc>
+          <w:tcPr>
+            <w:tcW w:w="1129" w:type="dxa"/>
+          </w:tcPr>
+          <w:p>
+            <w:r>
+              <w:t>Acceptance criteria</w:t>
+            </w:r>
+          </w:p>
+        </w:tc>
+        <w:tc>
+          <w:tcPr>
+            <w:tcW w:w="7881" w:type="dxa"/>
+          </w:tcPr>
+          <w:p>
+            <w:pPr>
+              <w:pStyle w:val="ListParagraph"/>
+              <w:numPr>
+                <w:ilvl w:val="0"/>
+                <w:numId w:val="1"/>
+              </w:numPr>
+            </w:pPr>
+            <w:r>
+              <w:t>A habit that has been checked off can be unchecked off</w:t>
+            </w:r>
+          </w:p>
+        </w:tc>
+      </w:tr>
+      <w:tr>
+        <w:tc>
+          <w:tcPr>
+            <w:tcW w:w="1129" w:type="dxa"/>
+          </w:tcPr>
+          <w:p>
+            <w:r>
+              <w:t>Priority</w:t>
+            </w:r>
+          </w:p>
+        </w:tc>
+        <w:tc>
+          <w:tcPr>
+            <w:tcW w:w="7881" w:type="dxa"/>
+          </w:tcPr>
+          <w:p>
+            <w:r>
+              <w:t xml:space="preserve">Medium </w:t>
+            </w:r>
+          </w:p>
+        </w:tc>
+      </w:tr>
+      <w:tr>
+        <w:tc>
+          <w:tcPr>
+            <w:tcW w:w="1129" w:type="dxa"/>
+          </w:tcPr>
+          <w:p>
+            <w:r>
+              <w:t>Story points</w:t>
+            </w:r>
+          </w:p>
+        </w:tc>
+        <w:tc>
+          <w:tcPr>
+            <w:tcW w:w="7881" w:type="dxa"/>
+          </w:tcPr>
+          <w:p>
+            <w:r>
+              <w:t>1</w:t>
+            </w:r>
+          </w:p>
+        </w:tc>
+      </w:tr>
+    </w:tbl>
+    <w:p>
+      <w:pPr>
+        <w:pStyle w:val="ListParagraph"/>
+      </w:pPr>
+    </w:p>
     <w:p>
       <w:r>
-        <w:lastRenderedPageBreak/>
         <w:t xml:space="preserve">E4) </w:t>
       </w:r>
       <w:r>
@@ -1269,9 +1414,163 @@
       </w:r>
     </w:p>
     <w:p/>
+    <w:tbl>
+      <w:tblPr>
+        <w:tblStyle w:val="TableGrid"/>
+        <w:tblW w:w="0" w:type="auto"/>
+        <w:tblLook w:val="04A0" w:firstRow="1" w:lastRow="0" w:firstColumn="1" w:lastColumn="0" w:noHBand="0" w:noVBand="1"/>
+      </w:tblPr>
+      <w:tblGrid>
+        <w:gridCol w:w="1346"/>
+        <w:gridCol w:w="7664"/>
+      </w:tblGrid>
+      <w:tr>
+        <w:tc>
+          <w:tcPr>
+            <w:tcW w:w="1129" w:type="dxa"/>
+          </w:tcPr>
+          <w:p>
+            <w:r>
+              <w:t>ID</w:t>
+            </w:r>
+          </w:p>
+        </w:tc>
+        <w:tc>
+          <w:tcPr>
+            <w:tcW w:w="7881" w:type="dxa"/>
+          </w:tcPr>
+          <w:p>
+            <w:r>
+              <w:t>US</w:t>
+            </w:r>
+            <w:r>
+              <w:t>7</w:t>
+            </w:r>
+          </w:p>
+        </w:tc>
+      </w:tr>
+      <w:tr>
+        <w:tc>
+          <w:tcPr>
+            <w:tcW w:w="1129" w:type="dxa"/>
+          </w:tcPr>
+          <w:p>
+            <w:r>
+              <w:t>User story</w:t>
+            </w:r>
+          </w:p>
+        </w:tc>
+        <w:tc>
+          <w:tcPr>
+            <w:tcW w:w="7881" w:type="dxa"/>
+          </w:tcPr>
+          <w:p>
+            <w:r>
+              <w:t xml:space="preserve">As a user, I want to </w:t>
+            </w:r>
+            <w:r>
+              <w:rPr>
+                <w:b/>
+                <w:bCs/>
+              </w:rPr>
+              <w:t>see the current streak</w:t>
+            </w:r>
+            <w:r>
+              <w:t xml:space="preserve"> that I have with my current habits so that I can feel good about my consistency. </w:t>
+            </w:r>
+          </w:p>
+        </w:tc>
+      </w:tr>
+      <w:tr>
+        <w:tc>
+          <w:tcPr>
+            <w:tcW w:w="1129" w:type="dxa"/>
+          </w:tcPr>
+          <w:p>
+            <w:r>
+              <w:t>Acceptance criteria</w:t>
+            </w:r>
+          </w:p>
+        </w:tc>
+        <w:tc>
+          <w:tcPr>
+            <w:tcW w:w="7881" w:type="dxa"/>
+          </w:tcPr>
+          <w:p>
+            <w:pPr>
+              <w:pStyle w:val="ListParagraph"/>
+              <w:numPr>
+                <w:ilvl w:val="0"/>
+                <w:numId w:val="1"/>
+              </w:numPr>
+            </w:pPr>
+            <w:r>
+              <w:t xml:space="preserve">Near every habit, a streak counter can be seen. </w:t>
+            </w:r>
+          </w:p>
+          <w:p>
+            <w:pPr>
+              <w:pStyle w:val="ListParagraph"/>
+              <w:numPr>
+                <w:ilvl w:val="0"/>
+                <w:numId w:val="1"/>
+              </w:numPr>
+            </w:pPr>
+            <w:r>
+              <w:t xml:space="preserve">Streak updates whenever the habit is checked off or unchecked. </w:t>
+            </w:r>
+          </w:p>
+        </w:tc>
+      </w:tr>
+      <w:tr>
+        <w:tc>
+          <w:tcPr>
+            <w:tcW w:w="1129" w:type="dxa"/>
+          </w:tcPr>
+          <w:p>
+            <w:r>
+              <w:t>Priority</w:t>
+            </w:r>
+          </w:p>
+        </w:tc>
+        <w:tc>
+          <w:tcPr>
+            <w:tcW w:w="7881" w:type="dxa"/>
+          </w:tcPr>
+          <w:p>
+            <w:r>
+              <w:t xml:space="preserve">Medium </w:t>
+            </w:r>
+          </w:p>
+        </w:tc>
+      </w:tr>
+      <w:tr>
+        <w:tc>
+          <w:tcPr>
+            <w:tcW w:w="1129" w:type="dxa"/>
+          </w:tcPr>
+          <w:p>
+            <w:r>
+              <w:t>Story points</w:t>
+            </w:r>
+          </w:p>
+        </w:tc>
+        <w:tc>
+          <w:tcPr>
+            <w:tcW w:w="7881" w:type="dxa"/>
+          </w:tcPr>
+          <w:p>
+            <w:r>
+              <w:t>1-2</w:t>
+            </w:r>
+          </w:p>
+        </w:tc>
+      </w:tr>
+    </w:tbl>
     <w:p>
-      <w:bookmarkStart w:id="0" w:name="_GoBack"/>
-      <w:bookmarkEnd w:id="0"/>
+      <w:pPr>
+        <w:pStyle w:val="ListParagraph"/>
+      </w:pPr>
     </w:p>
     <w:tbl>
       <w:tblPr>
@@ -1302,6 +1601,9 @@
             <w:r>
               <w:t>US</w:t>
             </w:r>
+            <w:r>
+              <w:t>8</w:t>
+            </w:r>
           </w:p>
         </w:tc>
       </w:tr>
@@ -1320,7 +1622,21 @@
           <w:tcPr>
             <w:tcW w:w="7881" w:type="dxa"/>
           </w:tcPr>
-          <w:p/>
+          <w:p>
+            <w:r>
+              <w:t xml:space="preserve">As a user, I want to </w:t>
+            </w:r>
+            <w:r>
+              <w:rPr>
+                <w:b/>
+                <w:bCs/>
+              </w:rPr>
+              <w:t>view a progress char</w:t>
+            </w:r>
+            <w:r>
+              <w:t xml:space="preserve">t to see when I have completed my habits since its creation so I can get an overall picture of the progress I am making. </w:t>
+            </w:r>
+          </w:p>
         </w:tc>
       </w:tr>
       <w:tr>
@@ -1339,8 +1655,15 @@
             <w:tcW w:w="7881" w:type="dxa"/>
           </w:tcPr>
           <w:p>
-            <w:r>
-              <w:t xml:space="preserve">      </w:t>
+            <w:pPr>
+              <w:pStyle w:val="ListParagraph"/>
+              <w:numPr>
+                <w:ilvl w:val="0"/>
+                <w:numId w:val="1"/>
+              </w:numPr>
+            </w:pPr>
+            <w:r>
+              <w:t xml:space="preserve">User has option to view a chart (of years/days/months), highlighting the days in which the user has executed the habit, </w:t>
             </w:r>
           </w:p>
         </w:tc>
@@ -1360,7 +1683,11 @@
           <w:tcPr>
             <w:tcW w:w="7881" w:type="dxa"/>
           </w:tcPr>
-          <w:p/>
+          <w:p>
+            <w:r>
+              <w:t>Medium</w:t>
+            </w:r>
+          </w:p>
         </w:tc>
       </w:tr>
       <w:tr>
@@ -1378,10 +1705,23 @@
           <w:tcPr>
             <w:tcW w:w="7881" w:type="dxa"/>
           </w:tcPr>
-          <w:p/>
+          <w:p>
+            <w:r>
+              <w:t>2-3</w:t>
+            </w:r>
+          </w:p>
         </w:tc>
       </w:tr>
     </w:tbl>
+    <w:p/>
+    <w:p>
+      <w:r>
+        <w:t xml:space="preserve">E5) </w:t>
+      </w:r>
+      <w:r>
+        <w:t xml:space="preserve">As a user, I would like to manage the administrative details of my account.  </w:t>
+      </w:r>
+    </w:p>
     <w:p>
       <w:pPr>
         <w:pStyle w:val="ListParagraph"/>
@@ -1416,6 +1756,9 @@
             <w:r>
               <w:t>US</w:t>
             </w:r>
+            <w:r>
+              <w:t>9</w:t>
+            </w:r>
           </w:p>
         </w:tc>
       </w:tr>
@@ -1434,7 +1777,21 @@
           <w:tcPr>
             <w:tcW w:w="7881" w:type="dxa"/>
           </w:tcPr>
-          <w:p/>
+          <w:p>
+            <w:r>
+              <w:t xml:space="preserve">As a user, I want to be able to </w:t>
+            </w:r>
+            <w:r>
+              <w:rPr>
+                <w:b/>
+                <w:bCs/>
+              </w:rPr>
+              <w:t>change my email</w:t>
+            </w:r>
+            <w:r>
+              <w:t xml:space="preserve"> so that I can make sure that my account is associated with the email I’m currently using, </w:t>
+            </w:r>
+          </w:p>
         </w:tc>
       </w:tr>
       <w:tr>
@@ -1453,19 +1810,130 @@
             <w:tcW w:w="7881" w:type="dxa"/>
           </w:tcPr>
           <w:p>
+            <w:pPr>
+              <w:pStyle w:val="ListParagraph"/>
+              <w:numPr>
+                <w:ilvl w:val="0"/>
+                <w:numId w:val="1"/>
+              </w:numPr>
+            </w:pPr>
+            <w:r>
+              <w:t>Logged in user has option to change their email</w:t>
+            </w:r>
+            <w:r>
+              <w:t xml:space="preserve"> through a form</w:t>
+            </w:r>
+          </w:p>
+          <w:p>
+            <w:pPr>
+              <w:pStyle w:val="ListParagraph"/>
+              <w:numPr>
+                <w:ilvl w:val="0"/>
+                <w:numId w:val="1"/>
+              </w:numPr>
+            </w:pPr>
+            <w:r>
+              <w:t>Form: email, submit button</w:t>
+            </w:r>
+          </w:p>
+          <w:p>
+            <w:pPr>
+              <w:ind w:left="360"/>
+            </w:pPr>
+            <w:r>
+              <w:rPr>
+                <w:u w:val="single"/>
+              </w:rPr>
+              <w:t>Validation</w:t>
+            </w:r>
+          </w:p>
+          <w:p>
+            <w:pPr>
+              <w:pStyle w:val="ListParagraph"/>
+              <w:numPr>
+                <w:ilvl w:val="0"/>
+                <w:numId w:val="1"/>
+              </w:numPr>
+            </w:pPr>
+            <w:r>
+              <w:t>Cannot be empty field/contain any whitespace</w:t>
+            </w:r>
+          </w:p>
+          <w:p>
+            <w:pPr>
+              <w:pStyle w:val="ListParagraph"/>
+              <w:numPr>
+                <w:ilvl w:val="0"/>
+                <w:numId w:val="1"/>
+              </w:numPr>
+            </w:pPr>
+            <w:r>
+              <w:t>Cannot be the same email</w:t>
+            </w:r>
+          </w:p>
+          <w:p>
+            <w:pPr>
+              <w:pStyle w:val="ListParagraph"/>
+              <w:numPr>
+                <w:ilvl w:val="0"/>
+                <w:numId w:val="1"/>
+              </w:numPr>
+            </w:pPr>
+            <w:r>
+              <w:t>Must be in valid email format</w:t>
+            </w:r>
+          </w:p>
+          <w:p>
+            <w:pPr>
+              <w:rPr>
+                <w:u w:val="single"/>
+              </w:rPr>
+            </w:pPr>
             <w:r>
               <w:t xml:space="preserve">      </w:t>
             </w:r>
-          </w:p>
-        </w:tc>
-      </w:tr>
-      <w:tr>
-        <w:tc>
-          <w:tcPr>
-            <w:tcW w:w="1129" w:type="dxa"/>
-          </w:tcPr>
-          <w:p>
-            <w:r>
+            <w:r>
+              <w:rPr>
+                <w:u w:val="single"/>
+              </w:rPr>
+              <w:t>Submit</w:t>
+            </w:r>
+          </w:p>
+          <w:p>
+            <w:pPr>
+              <w:pStyle w:val="ListParagraph"/>
+              <w:numPr>
+                <w:ilvl w:val="0"/>
+                <w:numId w:val="1"/>
+              </w:numPr>
+            </w:pPr>
+            <w:r>
+              <w:t>Upon success, notifies user that email has been changed</w:t>
+            </w:r>
+          </w:p>
+          <w:p>
+            <w:pPr>
+              <w:pStyle w:val="ListParagraph"/>
+              <w:numPr>
+                <w:ilvl w:val="0"/>
+                <w:numId w:val="1"/>
+              </w:numPr>
+            </w:pPr>
+            <w:r>
+              <w:lastRenderedPageBreak/>
+              <w:t xml:space="preserve">Upon failure, notifies user of the error that has occurred. </w:t>
+            </w:r>
+          </w:p>
+        </w:tc>
+      </w:tr>
+      <w:tr>
+        <w:tc>
+          <w:tcPr>
+            <w:tcW w:w="1129" w:type="dxa"/>
+          </w:tcPr>
+          <w:p>
+            <w:r>
+              <w:lastRenderedPageBreak/>
               <w:t>Priority</w:t>
             </w:r>
           </w:p>
@@ -1474,7 +1942,11 @@
           <w:tcPr>
             <w:tcW w:w="7881" w:type="dxa"/>
           </w:tcPr>
-          <w:p/>
+          <w:p>
+            <w:r>
+              <w:t>Low</w:t>
+            </w:r>
+          </w:p>
         </w:tc>
       </w:tr>
       <w:tr>
@@ -1492,7 +1964,11 @@
           <w:tcPr>
             <w:tcW w:w="7881" w:type="dxa"/>
           </w:tcPr>
-          <w:p/>
+          <w:p>
+            <w:r>
+              <w:t>1-2</w:t>
+            </w:r>
+          </w:p>
         </w:tc>
       </w:tr>
     </w:tbl>
@@ -1530,6 +2006,9 @@
             <w:r>
               <w:t>US</w:t>
             </w:r>
+            <w:r>
+              <w:t>10</w:t>
+            </w:r>
           </w:p>
         </w:tc>
       </w:tr>
@@ -1548,7 +2027,21 @@
           <w:tcPr>
             <w:tcW w:w="7881" w:type="dxa"/>
           </w:tcPr>
-          <w:p/>
+          <w:p>
+            <w:r>
+              <w:t xml:space="preserve">As a user, I want to be able to </w:t>
+            </w:r>
+            <w:r>
+              <w:rPr>
+                <w:b/>
+                <w:bCs/>
+              </w:rPr>
+              <w:t>change my password</w:t>
+            </w:r>
+            <w:r>
+              <w:t xml:space="preserve"> so that I improve the security of my account.  </w:t>
+            </w:r>
+          </w:p>
         </w:tc>
       </w:tr>
       <w:tr>
@@ -1567,9 +2060,115 @@
             <w:tcW w:w="7881" w:type="dxa"/>
           </w:tcPr>
           <w:p>
-            <w:r>
-              <w:t xml:space="preserve">      </w:t>
-            </w:r>
+            <w:pPr>
+              <w:pStyle w:val="ListParagraph"/>
+              <w:numPr>
+                <w:ilvl w:val="0"/>
+                <w:numId w:val="1"/>
+              </w:numPr>
+            </w:pPr>
+            <w:r>
+              <w:t>Logged in user has option to change password through form</w:t>
+            </w:r>
+          </w:p>
+          <w:p>
+            <w:pPr>
+              <w:pStyle w:val="ListParagraph"/>
+              <w:numPr>
+                <w:ilvl w:val="0"/>
+                <w:numId w:val="1"/>
+              </w:numPr>
+            </w:pPr>
+            <w:r>
+              <w:t>Form: password, submit button</w:t>
+            </w:r>
+          </w:p>
+          <w:p>
+            <w:r>
+              <w:t xml:space="preserve">       </w:t>
+            </w:r>
+            <w:r>
+              <w:rPr>
+                <w:u w:val="single"/>
+              </w:rPr>
+              <w:t>Validation</w:t>
+            </w:r>
+          </w:p>
+          <w:p>
+            <w:pPr>
+              <w:pStyle w:val="ListParagraph"/>
+              <w:numPr>
+                <w:ilvl w:val="0"/>
+                <w:numId w:val="1"/>
+              </w:numPr>
+            </w:pPr>
+            <w:r>
+              <w:t>Cannot be empty field/contain any whitespace</w:t>
+            </w:r>
+          </w:p>
+          <w:p>
+            <w:pPr>
+              <w:pStyle w:val="ListParagraph"/>
+              <w:numPr>
+                <w:ilvl w:val="0"/>
+                <w:numId w:val="1"/>
+              </w:numPr>
+            </w:pPr>
+            <w:r>
+              <w:t>Cannot be same password</w:t>
+            </w:r>
+          </w:p>
+          <w:p>
+            <w:pPr>
+              <w:pStyle w:val="ListParagraph"/>
+              <w:numPr>
+                <w:ilvl w:val="0"/>
+                <w:numId w:val="1"/>
+              </w:numPr>
+            </w:pPr>
+            <w:r>
+              <w:t>Must be &gt;= than 4 characters</w:t>
+            </w:r>
+          </w:p>
+          <w:p>
+            <w:pPr>
+              <w:ind w:left="360"/>
+            </w:pPr>
+            <w:r>
+              <w:rPr>
+                <w:u w:val="single"/>
+              </w:rPr>
+              <w:t>Submit</w:t>
+            </w:r>
+          </w:p>
+          <w:p>
+            <w:pPr>
+              <w:pStyle w:val="ListParagraph"/>
+              <w:numPr>
+                <w:ilvl w:val="0"/>
+                <w:numId w:val="1"/>
+              </w:numPr>
+            </w:pPr>
+            <w:r>
+              <w:t>Upon success, notified user that password has been changed</w:t>
+            </w:r>
+          </w:p>
+          <w:p>
+            <w:pPr>
+              <w:pStyle w:val="ListParagraph"/>
+              <w:numPr>
+                <w:ilvl w:val="0"/>
+                <w:numId w:val="1"/>
+              </w:numPr>
+            </w:pPr>
+            <w:r>
+              <w:t xml:space="preserve">Upon failure, notifies user of error that has </w:t>
+            </w:r>
+            <w:proofErr w:type="spellStart"/>
+            <w:r>
+              <w:t>occured</w:t>
+            </w:r>
+            <w:proofErr w:type="spellEnd"/>
           </w:p>
         </w:tc>
       </w:tr>
@@ -1588,7 +2187,11 @@
           <w:tcPr>
             <w:tcW w:w="7881" w:type="dxa"/>
           </w:tcPr>
-          <w:p/>
+          <w:p>
+            <w:r>
+              <w:t>Low</w:t>
+            </w:r>
+          </w:p>
         </w:tc>
       </w:tr>
       <w:tr>
@@ -1606,7 +2209,11 @@
           <w:tcPr>
             <w:tcW w:w="7881" w:type="dxa"/>
           </w:tcPr>
-          <w:p/>
+          <w:p>
+            <w:r>
+              <w:t>1-2</w:t>
+            </w:r>
+          </w:p>
         </w:tc>
       </w:tr>
     </w:tbl>
@@ -1628,7 +2235,7 @@
       <w:tr>
         <w:tc>
           <w:tcPr>
-            <w:tcW w:w="1129" w:type="dxa"/>
+            <w:tcW w:w="1346" w:type="dxa"/>
           </w:tcPr>
           <w:p>
             <w:r>
@@ -1638,19 +2245,22 @@
         </w:tc>
         <w:tc>
           <w:tcPr>
-            <w:tcW w:w="7881" w:type="dxa"/>
+            <w:tcW w:w="7664" w:type="dxa"/>
           </w:tcPr>
           <w:p>
             <w:r>
               <w:t>US</w:t>
             </w:r>
-          </w:p>
-        </w:tc>
-      </w:tr>
-      <w:tr>
-        <w:tc>
-          <w:tcPr>
-            <w:tcW w:w="1129" w:type="dxa"/>
+            <w:r>
+              <w:t>11</w:t>
+            </w:r>
+          </w:p>
+        </w:tc>
+      </w:tr>
+      <w:tr>
+        <w:tc>
+          <w:tcPr>
+            <w:tcW w:w="1346" w:type="dxa"/>
           </w:tcPr>
           <w:p>
             <w:r>
@@ -1660,15 +2270,29 @@
         </w:tc>
         <w:tc>
           <w:tcPr>
-            <w:tcW w:w="7881" w:type="dxa"/>
-          </w:tcPr>
-          <w:p/>
-        </w:tc>
-      </w:tr>
-      <w:tr>
-        <w:tc>
-          <w:tcPr>
-            <w:tcW w:w="1129" w:type="dxa"/>
+            <w:tcW w:w="7664" w:type="dxa"/>
+          </w:tcPr>
+          <w:p>
+            <w:r>
+              <w:t xml:space="preserve">As a user, I want to be able to </w:t>
+            </w:r>
+            <w:r>
+              <w:rPr>
+                <w:b/>
+                <w:bCs/>
+              </w:rPr>
+              <w:t>delete my account</w:t>
+            </w:r>
+            <w:r>
+              <w:t xml:space="preserve"> so that I can maintain my privacy in the scenario that I don’t wish to use this service anymore. </w:t>
+            </w:r>
+          </w:p>
+        </w:tc>
+      </w:tr>
+      <w:tr>
+        <w:tc>
+          <w:tcPr>
+            <w:tcW w:w="1346" w:type="dxa"/>
           </w:tcPr>
           <w:p>
             <w:r>
@@ -1678,19 +2302,133 @@
         </w:tc>
         <w:tc>
           <w:tcPr>
-            <w:tcW w:w="7881" w:type="dxa"/>
-          </w:tcPr>
-          <w:p>
-            <w:r>
-              <w:t xml:space="preserve">      </w:t>
-            </w:r>
-          </w:p>
-        </w:tc>
-      </w:tr>
-      <w:tr>
-        <w:tc>
-          <w:tcPr>
-            <w:tcW w:w="1129" w:type="dxa"/>
+            <w:tcW w:w="7664" w:type="dxa"/>
+          </w:tcPr>
+          <w:p>
+            <w:pPr>
+              <w:pStyle w:val="ListParagraph"/>
+              <w:numPr>
+                <w:ilvl w:val="0"/>
+                <w:numId w:val="1"/>
+              </w:numPr>
+            </w:pPr>
+            <w:r>
+              <w:t>Logged in user has option to remove their account</w:t>
+            </w:r>
+          </w:p>
+          <w:p>
+            <w:pPr>
+              <w:pStyle w:val="ListParagraph"/>
+              <w:numPr>
+                <w:ilvl w:val="0"/>
+                <w:numId w:val="1"/>
+              </w:numPr>
+            </w:pPr>
+            <w:r>
+              <w:t>Form: password</w:t>
+            </w:r>
+          </w:p>
+          <w:p>
+            <w:pPr>
+              <w:ind w:left="360"/>
+              <w:rPr>
+                <w:u w:val="single"/>
+              </w:rPr>
+            </w:pPr>
+            <w:r>
+              <w:rPr>
+                <w:u w:val="single"/>
+              </w:rPr>
+              <w:t>Validation</w:t>
+            </w:r>
+          </w:p>
+          <w:p>
+            <w:pPr>
+              <w:pStyle w:val="ListParagraph"/>
+              <w:numPr>
+                <w:ilvl w:val="0"/>
+                <w:numId w:val="1"/>
+              </w:numPr>
+              <w:rPr>
+                <w:u w:val="single"/>
+              </w:rPr>
+            </w:pPr>
+            <w:r>
+              <w:t xml:space="preserve">Password cannot be empty/only </w:t>
+            </w:r>
+            <w:proofErr w:type="gramStart"/>
+            <w:r>
+              <w:t>contain</w:t>
+            </w:r>
+            <w:proofErr w:type="gramEnd"/>
+            <w:r>
+              <w:t xml:space="preserve"> whitespace</w:t>
+            </w:r>
+          </w:p>
+          <w:p>
+            <w:pPr>
+              <w:pStyle w:val="ListParagraph"/>
+              <w:numPr>
+                <w:ilvl w:val="0"/>
+                <w:numId w:val="1"/>
+              </w:numPr>
+              <w:rPr>
+                <w:u w:val="single"/>
+              </w:rPr>
+            </w:pPr>
+            <w:r>
+              <w:t>Password must match the password of their account</w:t>
+            </w:r>
+          </w:p>
+          <w:p>
+            <w:pPr>
+              <w:ind w:left="360"/>
+            </w:pPr>
+            <w:r>
+              <w:rPr>
+                <w:u w:val="single"/>
+              </w:rPr>
+              <w:t>Submit</w:t>
+            </w:r>
+          </w:p>
+          <w:p>
+            <w:pPr>
+              <w:pStyle w:val="ListParagraph"/>
+              <w:numPr>
+                <w:ilvl w:val="0"/>
+                <w:numId w:val="1"/>
+              </w:numPr>
+            </w:pPr>
+            <w:r>
+              <w:t xml:space="preserve">Upon success, user is logged out, account is </w:t>
+            </w:r>
+            <w:proofErr w:type="gramStart"/>
+            <w:r>
+              <w:t>deleted</w:t>
+            </w:r>
+            <w:proofErr w:type="gramEnd"/>
+            <w:r>
+              <w:t xml:space="preserve"> and user is notified </w:t>
+            </w:r>
+          </w:p>
+          <w:p>
+            <w:pPr>
+              <w:pStyle w:val="ListParagraph"/>
+              <w:numPr>
+                <w:ilvl w:val="0"/>
+                <w:numId w:val="1"/>
+              </w:numPr>
+            </w:pPr>
+            <w:r>
+              <w:t xml:space="preserve">Upon failure, user is shown relevant error message </w:t>
+            </w:r>
+          </w:p>
+        </w:tc>
+      </w:tr>
+      <w:tr>
+        <w:tc>
+          <w:tcPr>
+            <w:tcW w:w="1346" w:type="dxa"/>
           </w:tcPr>
           <w:p>
             <w:r>
@@ -1700,15 +2438,19 @@
         </w:tc>
         <w:tc>
           <w:tcPr>
-            <w:tcW w:w="7881" w:type="dxa"/>
-          </w:tcPr>
-          <w:p/>
-        </w:tc>
-      </w:tr>
-      <w:tr>
-        <w:tc>
-          <w:tcPr>
-            <w:tcW w:w="1129" w:type="dxa"/>
+            <w:tcW w:w="7664" w:type="dxa"/>
+          </w:tcPr>
+          <w:p>
+            <w:r>
+              <w:t>Low</w:t>
+            </w:r>
+          </w:p>
+        </w:tc>
+      </w:tr>
+      <w:tr>
+        <w:tc>
+          <w:tcPr>
+            <w:tcW w:w="1346" w:type="dxa"/>
           </w:tcPr>
           <w:p>
             <w:r>
@@ -1718,12 +2460,29 @@
         </w:tc>
         <w:tc>
           <w:tcPr>
-            <w:tcW w:w="7881" w:type="dxa"/>
-          </w:tcPr>
-          <w:p/>
+            <w:tcW w:w="7664" w:type="dxa"/>
+          </w:tcPr>
+          <w:p>
+            <w:r>
+              <w:t>1-2</w:t>
+            </w:r>
+          </w:p>
         </w:tc>
       </w:tr>
     </w:tbl>
+    <w:p>
+      <w:pPr>
+        <w:pStyle w:val="ListParagraph"/>
+      </w:pPr>
+    </w:p>
+    <w:p>
+      <w:r>
+        <w:t xml:space="preserve">E6) </w:t>
+      </w:r>
+      <w:r>
+        <w:t>As an admin, I want to be able to manage the accounts made across the system</w:t>
+      </w:r>
+    </w:p>
     <w:p>
       <w:pPr>
         <w:pStyle w:val="ListParagraph"/>
@@ -1742,7 +2501,7 @@
       <w:tr>
         <w:tc>
           <w:tcPr>
-            <w:tcW w:w="1129" w:type="dxa"/>
+            <w:tcW w:w="1346" w:type="dxa"/>
           </w:tcPr>
           <w:p>
             <w:r>
@@ -1752,19 +2511,22 @@
         </w:tc>
         <w:tc>
           <w:tcPr>
-            <w:tcW w:w="7881" w:type="dxa"/>
+            <w:tcW w:w="7664" w:type="dxa"/>
           </w:tcPr>
           <w:p>
             <w:r>
               <w:t>US</w:t>
             </w:r>
-          </w:p>
-        </w:tc>
-      </w:tr>
-      <w:tr>
-        <w:tc>
-          <w:tcPr>
-            <w:tcW w:w="1129" w:type="dxa"/>
+            <w:r>
+              <w:t>12</w:t>
+            </w:r>
+          </w:p>
+        </w:tc>
+      </w:tr>
+      <w:tr>
+        <w:tc>
+          <w:tcPr>
+            <w:tcW w:w="1346" w:type="dxa"/>
           </w:tcPr>
           <w:p>
             <w:r>
@@ -1774,15 +2536,31 @@
         </w:tc>
         <w:tc>
           <w:tcPr>
-            <w:tcW w:w="7881" w:type="dxa"/>
-          </w:tcPr>
-          <w:p/>
-        </w:tc>
-      </w:tr>
-      <w:tr>
-        <w:tc>
-          <w:tcPr>
-            <w:tcW w:w="1129" w:type="dxa"/>
+            <w:tcW w:w="7664" w:type="dxa"/>
+          </w:tcPr>
+          <w:p>
+            <w:r>
+              <w:t xml:space="preserve">As an administrator, I am able to </w:t>
+            </w:r>
+            <w:bookmarkStart w:id="0" w:name="_GoBack"/>
+            <w:r>
+              <w:rPr>
+                <w:b/>
+                <w:bCs/>
+              </w:rPr>
+              <w:t xml:space="preserve">view a list of user accounts </w:t>
+            </w:r>
+            <w:bookmarkEnd w:id="0"/>
+            <w:r>
+              <w:t xml:space="preserve">on the system so that I can get an idea of my websites usage. </w:t>
+            </w:r>
+          </w:p>
+        </w:tc>
+      </w:tr>
+      <w:tr>
+        <w:tc>
+          <w:tcPr>
+            <w:tcW w:w="1346" w:type="dxa"/>
           </w:tcPr>
           <w:p>
             <w:r>
@@ -1792,37 +2570,61 @@
         </w:tc>
         <w:tc>
           <w:tcPr>
-            <w:tcW w:w="7881" w:type="dxa"/>
-          </w:tcPr>
-          <w:p>
-            <w:r>
-              <w:t xml:space="preserve">      </w:t>
-            </w:r>
-          </w:p>
-        </w:tc>
-      </w:tr>
-      <w:tr>
-        <w:tc>
-          <w:tcPr>
-            <w:tcW w:w="1129" w:type="dxa"/>
-          </w:tcPr>
-          <w:p>
-            <w:r>
+            <w:tcW w:w="7664" w:type="dxa"/>
+          </w:tcPr>
+          <w:p>
+            <w:pPr>
+              <w:pStyle w:val="ListParagraph"/>
+              <w:numPr>
+                <w:ilvl w:val="0"/>
+                <w:numId w:val="1"/>
+              </w:numPr>
+            </w:pPr>
+            <w:r>
+              <w:t xml:space="preserve">Logged in admin can view list of users that are registered with website. </w:t>
+            </w:r>
+          </w:p>
+          <w:p>
+            <w:pPr>
+              <w:pStyle w:val="ListParagraph"/>
+              <w:numPr>
+                <w:ilvl w:val="0"/>
+                <w:numId w:val="1"/>
+              </w:numPr>
+            </w:pPr>
+            <w:r>
+              <w:t>Next to each user shows basic information – name, email + last active</w:t>
+            </w:r>
+          </w:p>
+        </w:tc>
+      </w:tr>
+      <w:tr>
+        <w:tc>
+          <w:tcPr>
+            <w:tcW w:w="1346" w:type="dxa"/>
+          </w:tcPr>
+          <w:p>
+            <w:r>
+              <w:lastRenderedPageBreak/>
               <w:t>Priority</w:t>
             </w:r>
           </w:p>
         </w:tc>
         <w:tc>
           <w:tcPr>
-            <w:tcW w:w="7881" w:type="dxa"/>
-          </w:tcPr>
-          <w:p/>
-        </w:tc>
-      </w:tr>
-      <w:tr>
-        <w:tc>
-          <w:tcPr>
-            <w:tcW w:w="1129" w:type="dxa"/>
+            <w:tcW w:w="7664" w:type="dxa"/>
+          </w:tcPr>
+          <w:p>
+            <w:r>
+              <w:t>Low-medium</w:t>
+            </w:r>
+          </w:p>
+        </w:tc>
+      </w:tr>
+      <w:tr>
+        <w:tc>
+          <w:tcPr>
+            <w:tcW w:w="1346" w:type="dxa"/>
           </w:tcPr>
           <w:p>
             <w:r>
@@ -1832,9 +2634,13 @@
         </w:tc>
         <w:tc>
           <w:tcPr>
-            <w:tcW w:w="7881" w:type="dxa"/>
-          </w:tcPr>
-          <w:p/>
+            <w:tcW w:w="7664" w:type="dxa"/>
+          </w:tcPr>
+          <w:p>
+            <w:r>
+              <w:t>2-3</w:t>
+            </w:r>
+          </w:p>
         </w:tc>
       </w:tr>
     </w:tbl>
@@ -1870,7 +2676,10 @@
           </w:tcPr>
           <w:p>
             <w:r>
-              <w:t>US</w:t>
+              <w:t>US1</w:t>
+            </w:r>
+            <w:r>
+              <w:t>3</w:t>
             </w:r>
           </w:p>
         </w:tc>
@@ -1890,17 +2699,33 @@
           <w:tcPr>
             <w:tcW w:w="7881" w:type="dxa"/>
           </w:tcPr>
-          <w:p/>
-        </w:tc>
-      </w:tr>
-      <w:tr>
-        <w:tc>
-          <w:tcPr>
-            <w:tcW w:w="1129" w:type="dxa"/>
-          </w:tcPr>
-          <w:p>
-            <w:r>
-              <w:lastRenderedPageBreak/>
+          <w:p>
+            <w:r>
+              <w:t xml:space="preserve">As an administrator, </w:t>
+            </w:r>
+            <w:r>
+              <w:t xml:space="preserve">I want to be able to </w:t>
+            </w:r>
+            <w:r>
+              <w:rPr>
+                <w:b/>
+                <w:bCs/>
+              </w:rPr>
+              <w:t>remove accounts</w:t>
+            </w:r>
+            <w:r>
+              <w:t xml:space="preserve"> on the system so that in the instance that a user has abused the TOS, the user can be suspended. </w:t>
+            </w:r>
+          </w:p>
+        </w:tc>
+      </w:tr>
+      <w:tr>
+        <w:tc>
+          <w:tcPr>
+            <w:tcW w:w="1129" w:type="dxa"/>
+          </w:tcPr>
+          <w:p>
+            <w:r>
               <w:t>Acceptance criteria</w:t>
             </w:r>
           </w:p>
@@ -1910,8 +2735,35 @@
             <w:tcW w:w="7881" w:type="dxa"/>
           </w:tcPr>
           <w:p>
-            <w:r>
-              <w:t xml:space="preserve">      </w:t>
+            <w:pPr>
+              <w:pStyle w:val="ListParagraph"/>
+              <w:numPr>
+                <w:ilvl w:val="0"/>
+                <w:numId w:val="1"/>
+              </w:numPr>
+            </w:pPr>
+            <w:r>
+              <w:t xml:space="preserve">Next to each account in the account list, is a remove option. </w:t>
+            </w:r>
+          </w:p>
+          <w:p>
+            <w:pPr>
+              <w:pStyle w:val="ListParagraph"/>
+              <w:numPr>
+                <w:ilvl w:val="0"/>
+                <w:numId w:val="1"/>
+              </w:numPr>
+            </w:pPr>
+            <w:r>
+              <w:t xml:space="preserve">If option is submitted, account is </w:t>
+            </w:r>
+            <w:proofErr w:type="gramStart"/>
+            <w:r>
+              <w:t>removed</w:t>
+            </w:r>
+            <w:proofErr w:type="gramEnd"/>
+            <w:r>
+              <w:t xml:space="preserve"> and admin is notified. </w:t>
             </w:r>
           </w:p>
         </w:tc>
@@ -1931,7 +2783,11 @@
           <w:tcPr>
             <w:tcW w:w="7881" w:type="dxa"/>
           </w:tcPr>
-          <w:p/>
+          <w:p>
+            <w:r>
+              <w:t>low</w:t>
+            </w:r>
+          </w:p>
         </w:tc>
       </w:tr>
       <w:tr>
@@ -1949,121 +2805,11 @@
           <w:tcPr>
             <w:tcW w:w="7881" w:type="dxa"/>
           </w:tcPr>
-          <w:p/>
-        </w:tc>
-      </w:tr>
-    </w:tbl>
-    <w:p>
-      <w:pPr>
-        <w:pStyle w:val="ListParagraph"/>
-      </w:pPr>
-    </w:p>
-    <w:tbl>
-      <w:tblPr>
-        <w:tblStyle w:val="TableGrid"/>
-        <w:tblW w:w="0" w:type="auto"/>
-        <w:tblLook w:val="04A0" w:firstRow="1" w:lastRow="0" w:firstColumn="1" w:lastColumn="0" w:noHBand="0" w:noVBand="1"/>
-      </w:tblPr>
-      <w:tblGrid>
-        <w:gridCol w:w="1346"/>
-        <w:gridCol w:w="7664"/>
-      </w:tblGrid>
-      <w:tr>
-        <w:tc>
-          <w:tcPr>
-            <w:tcW w:w="1129" w:type="dxa"/>
-          </w:tcPr>
-          <w:p>
-            <w:r>
-              <w:t>ID</w:t>
-            </w:r>
-          </w:p>
-        </w:tc>
-        <w:tc>
-          <w:tcPr>
-            <w:tcW w:w="7881" w:type="dxa"/>
-          </w:tcPr>
-          <w:p>
-            <w:r>
-              <w:t>US</w:t>
-            </w:r>
-          </w:p>
-        </w:tc>
-      </w:tr>
-      <w:tr>
-        <w:tc>
-          <w:tcPr>
-            <w:tcW w:w="1129" w:type="dxa"/>
-          </w:tcPr>
-          <w:p>
-            <w:r>
-              <w:t>User story</w:t>
-            </w:r>
-          </w:p>
-        </w:tc>
-        <w:tc>
-          <w:tcPr>
-            <w:tcW w:w="7881" w:type="dxa"/>
-          </w:tcPr>
-          <w:p/>
-        </w:tc>
-      </w:tr>
-      <w:tr>
-        <w:tc>
-          <w:tcPr>
-            <w:tcW w:w="1129" w:type="dxa"/>
-          </w:tcPr>
-          <w:p>
-            <w:r>
-              <w:t>Acceptance criteria</w:t>
-            </w:r>
-          </w:p>
-        </w:tc>
-        <w:tc>
-          <w:tcPr>
-            <w:tcW w:w="7881" w:type="dxa"/>
-          </w:tcPr>
-          <w:p>
-            <w:r>
-              <w:t xml:space="preserve">      </w:t>
-            </w:r>
-          </w:p>
-        </w:tc>
-      </w:tr>
-      <w:tr>
-        <w:tc>
-          <w:tcPr>
-            <w:tcW w:w="1129" w:type="dxa"/>
-          </w:tcPr>
-          <w:p>
-            <w:r>
-              <w:t>Priority</w:t>
-            </w:r>
-          </w:p>
-        </w:tc>
-        <w:tc>
-          <w:tcPr>
-            <w:tcW w:w="7881" w:type="dxa"/>
-          </w:tcPr>
-          <w:p/>
-        </w:tc>
-      </w:tr>
-      <w:tr>
-        <w:tc>
-          <w:tcPr>
-            <w:tcW w:w="1129" w:type="dxa"/>
-          </w:tcPr>
-          <w:p>
-            <w:r>
-              <w:t>Story points</w:t>
-            </w:r>
-          </w:p>
-        </w:tc>
-        <w:tc>
-          <w:tcPr>
-            <w:tcW w:w="7881" w:type="dxa"/>
-          </w:tcPr>
-          <w:p/>
+          <w:p>
+            <w:r>
+              <w:t>1-2</w:t>
+            </w:r>
+          </w:p>
         </w:tc>
       </w:tr>
     </w:tbl>
@@ -2174,6 +2920,95 @@
     </w:lvl>
   </w:abstractNum>
   <w:abstractNum w:abstractNumId="1" w15:restartNumberingAfterBreak="0">
+    <w:nsid w:val="1B06743F"/>
+    <w:multiLevelType w:val="hybridMultilevel"/>
+    <w:tmpl w:val="C0A0621C"/>
+    <w:lvl w:ilvl="0" w:tplc="08090011">
+      <w:start w:val="5"/>
+      <w:numFmt w:val="decimal"/>
+      <w:lvlText w:val="%1)"/>
+      <w:lvlJc w:val="left"/>
+      <w:pPr>
+        <w:ind w:left="720" w:hanging="360"/>
+      </w:pPr>
+      <w:rPr>
+        <w:rFonts w:hint="default"/>
+      </w:rPr>
+    </w:lvl>
+    <w:lvl w:ilvl="1" w:tplc="08090019" w:tentative="1">
+      <w:start w:val="1"/>
+      <w:numFmt w:val="lowerLetter"/>
+      <w:lvlText w:val="%2."/>
+      <w:lvlJc w:val="left"/>
+      <w:pPr>
+        <w:ind w:left="1440" w:hanging="360"/>
+      </w:pPr>
+    </w:lvl>
+    <w:lvl w:ilvl="2" w:tplc="0809001B" w:tentative="1">
+      <w:start w:val="1"/>
+      <w:numFmt w:val="lowerRoman"/>
+      <w:lvlText w:val="%3."/>
+      <w:lvlJc w:val="right"/>
+      <w:pPr>
+        <w:ind w:left="2160" w:hanging="180"/>
+      </w:pPr>
+    </w:lvl>
+    <w:lvl w:ilvl="3" w:tplc="0809000F" w:tentative="1">
+      <w:start w:val="1"/>
+      <w:numFmt w:val="decimal"/>
+      <w:lvlText w:val="%4."/>
+      <w:lvlJc w:val="left"/>
+      <w:pPr>
+        <w:ind w:left="2880" w:hanging="360"/>
+      </w:pPr>
+    </w:lvl>
+    <w:lvl w:ilvl="4" w:tplc="08090019" w:tentative="1">
+      <w:start w:val="1"/>
+      <w:numFmt w:val="lowerLetter"/>
+      <w:lvlText w:val="%5."/>
+      <w:lvlJc w:val="left"/>
+      <w:pPr>
+        <w:ind w:left="3600" w:hanging="360"/>
+      </w:pPr>
+    </w:lvl>
+    <w:lvl w:ilvl="5" w:tplc="0809001B" w:tentative="1">
+      <w:start w:val="1"/>
+      <w:numFmt w:val="lowerRoman"/>
+      <w:lvlText w:val="%6."/>
+      <w:lvlJc w:val="right"/>
+      <w:pPr>
+        <w:ind w:left="4320" w:hanging="180"/>
+      </w:pPr>
+    </w:lvl>
+    <w:lvl w:ilvl="6" w:tplc="0809000F" w:tentative="1">
+      <w:start w:val="1"/>
+      <w:numFmt w:val="decimal"/>
+      <w:lvlText w:val="%7."/>
+      <w:lvlJc w:val="left"/>
+      <w:pPr>
+        <w:ind w:left="5040" w:hanging="360"/>
+      </w:pPr>
+    </w:lvl>
+    <w:lvl w:ilvl="7" w:tplc="08090019" w:tentative="1">
+      <w:start w:val="1"/>
+      <w:numFmt w:val="lowerLetter"/>
+      <w:lvlText w:val="%8."/>
+      <w:lvlJc w:val="left"/>
+      <w:pPr>
+        <w:ind w:left="5760" w:hanging="360"/>
+      </w:pPr>
+    </w:lvl>
+    <w:lvl w:ilvl="8" w:tplc="0809001B" w:tentative="1">
+      <w:start w:val="1"/>
+      <w:numFmt w:val="lowerRoman"/>
+      <w:lvlText w:val="%9."/>
+      <w:lvlJc w:val="right"/>
+      <w:pPr>
+        <w:ind w:left="6480" w:hanging="180"/>
+      </w:pPr>
+    </w:lvl>
+  </w:abstractNum>
+  <w:abstractNum w:abstractNumId="2" w15:restartNumberingAfterBreak="0">
     <w:nsid w:val="446F13A9"/>
     <w:multiLevelType w:val="hybridMultilevel"/>
     <w:tmpl w:val="736C6B7E"/>
@@ -2286,7 +3121,185 @@
       </w:rPr>
     </w:lvl>
   </w:abstractNum>
-  <w:abstractNum w:abstractNumId="2" w15:restartNumberingAfterBreak="0">
+  <w:abstractNum w:abstractNumId="3" w15:restartNumberingAfterBreak="0">
+    <w:nsid w:val="498B2A42"/>
+    <w:multiLevelType w:val="hybridMultilevel"/>
+    <w:tmpl w:val="88EA1930"/>
+    <w:lvl w:ilvl="0" w:tplc="347E0E28">
+      <w:start w:val="5"/>
+      <w:numFmt w:val="decimal"/>
+      <w:lvlText w:val="%1)"/>
+      <w:lvlJc w:val="left"/>
+      <w:pPr>
+        <w:ind w:left="1080" w:hanging="360"/>
+      </w:pPr>
+      <w:rPr>
+        <w:rFonts w:hint="default"/>
+      </w:rPr>
+    </w:lvl>
+    <w:lvl w:ilvl="1" w:tplc="08090019" w:tentative="1">
+      <w:start w:val="1"/>
+      <w:numFmt w:val="lowerLetter"/>
+      <w:lvlText w:val="%2."/>
+      <w:lvlJc w:val="left"/>
+      <w:pPr>
+        <w:ind w:left="1800" w:hanging="360"/>
+      </w:pPr>
+    </w:lvl>
+    <w:lvl w:ilvl="2" w:tplc="0809001B" w:tentative="1">
+      <w:start w:val="1"/>
+      <w:numFmt w:val="lowerRoman"/>
+      <w:lvlText w:val="%3."/>
+      <w:lvlJc w:val="right"/>
+      <w:pPr>
+        <w:ind w:left="2520" w:hanging="180"/>
+      </w:pPr>
+    </w:lvl>
+    <w:lvl w:ilvl="3" w:tplc="0809000F" w:tentative="1">
+      <w:start w:val="1"/>
+      <w:numFmt w:val="decimal"/>
+      <w:lvlText w:val="%4."/>
+      <w:lvlJc w:val="left"/>
+      <w:pPr>
+        <w:ind w:left="3240" w:hanging="360"/>
+      </w:pPr>
+    </w:lvl>
+    <w:lvl w:ilvl="4" w:tplc="08090019" w:tentative="1">
+      <w:start w:val="1"/>
+      <w:numFmt w:val="lowerLetter"/>
+      <w:lvlText w:val="%5."/>
+      <w:lvlJc w:val="left"/>
+      <w:pPr>
+        <w:ind w:left="3960" w:hanging="360"/>
+      </w:pPr>
+    </w:lvl>
+    <w:lvl w:ilvl="5" w:tplc="0809001B" w:tentative="1">
+      <w:start w:val="1"/>
+      <w:numFmt w:val="lowerRoman"/>
+      <w:lvlText w:val="%6."/>
+      <w:lvlJc w:val="right"/>
+      <w:pPr>
+        <w:ind w:left="4680" w:hanging="180"/>
+      </w:pPr>
+    </w:lvl>
+    <w:lvl w:ilvl="6" w:tplc="0809000F" w:tentative="1">
+      <w:start w:val="1"/>
+      <w:numFmt w:val="decimal"/>
+      <w:lvlText w:val="%7."/>
+      <w:lvlJc w:val="left"/>
+      <w:pPr>
+        <w:ind w:left="5400" w:hanging="360"/>
+      </w:pPr>
+    </w:lvl>
+    <w:lvl w:ilvl="7" w:tplc="08090019" w:tentative="1">
+      <w:start w:val="1"/>
+      <w:numFmt w:val="lowerLetter"/>
+      <w:lvlText w:val="%8."/>
+      <w:lvlJc w:val="left"/>
+      <w:pPr>
+        <w:ind w:left="6120" w:hanging="360"/>
+      </w:pPr>
+    </w:lvl>
+    <w:lvl w:ilvl="8" w:tplc="0809001B" w:tentative="1">
+      <w:start w:val="1"/>
+      <w:numFmt w:val="lowerRoman"/>
+      <w:lvlText w:val="%9."/>
+      <w:lvlJc w:val="right"/>
+      <w:pPr>
+        <w:ind w:left="6840" w:hanging="180"/>
+      </w:pPr>
+    </w:lvl>
+  </w:abstractNum>
+  <w:abstractNum w:abstractNumId="4" w15:restartNumberingAfterBreak="0">
+    <w:nsid w:val="69A34E21"/>
+    <w:multiLevelType w:val="hybridMultilevel"/>
+    <w:tmpl w:val="CF3006A8"/>
+    <w:lvl w:ilvl="0" w:tplc="998895F6">
+      <w:start w:val="1"/>
+      <w:numFmt w:val="decimal"/>
+      <w:lvlText w:val="%1)"/>
+      <w:lvlJc w:val="left"/>
+      <w:pPr>
+        <w:ind w:left="1080" w:hanging="360"/>
+      </w:pPr>
+      <w:rPr>
+        <w:rFonts w:asciiTheme="minorHAnsi" w:eastAsiaTheme="minorHAnsi" w:hAnsiTheme="minorHAnsi" w:cstheme="minorBidi"/>
+      </w:rPr>
+    </w:lvl>
+    <w:lvl w:ilvl="1" w:tplc="08090019" w:tentative="1">
+      <w:start w:val="1"/>
+      <w:numFmt w:val="lowerLetter"/>
+      <w:lvlText w:val="%2."/>
+      <w:lvlJc w:val="left"/>
+      <w:pPr>
+        <w:ind w:left="1800" w:hanging="360"/>
+      </w:pPr>
+    </w:lvl>
+    <w:lvl w:ilvl="2" w:tplc="0809001B" w:tentative="1">
+      <w:start w:val="1"/>
+      <w:numFmt w:val="lowerRoman"/>
+      <w:lvlText w:val="%3."/>
+      <w:lvlJc w:val="right"/>
+      <w:pPr>
+        <w:ind w:left="2520" w:hanging="180"/>
+      </w:pPr>
+    </w:lvl>
+    <w:lvl w:ilvl="3" w:tplc="0809000F" w:tentative="1">
+      <w:start w:val="1"/>
+      <w:numFmt w:val="decimal"/>
+      <w:lvlText w:val="%4."/>
+      <w:lvlJc w:val="left"/>
+      <w:pPr>
+        <w:ind w:left="3240" w:hanging="360"/>
+      </w:pPr>
+    </w:lvl>
+    <w:lvl w:ilvl="4" w:tplc="08090019" w:tentative="1">
+      <w:start w:val="1"/>
+      <w:numFmt w:val="lowerLetter"/>
+      <w:lvlText w:val="%5."/>
+      <w:lvlJc w:val="left"/>
+      <w:pPr>
+        <w:ind w:left="3960" w:hanging="360"/>
+      </w:pPr>
+    </w:lvl>
+    <w:lvl w:ilvl="5" w:tplc="0809001B" w:tentative="1">
+      <w:start w:val="1"/>
+      <w:numFmt w:val="lowerRoman"/>
+      <w:lvlText w:val="%6."/>
+      <w:lvlJc w:val="right"/>
+      <w:pPr>
+        <w:ind w:left="4680" w:hanging="180"/>
+      </w:pPr>
+    </w:lvl>
+    <w:lvl w:ilvl="6" w:tplc="0809000F" w:tentative="1">
+      <w:start w:val="1"/>
+      <w:numFmt w:val="decimal"/>
+      <w:lvlText w:val="%7."/>
+      <w:lvlJc w:val="left"/>
+      <w:pPr>
+        <w:ind w:left="5400" w:hanging="360"/>
+      </w:pPr>
+    </w:lvl>
+    <w:lvl w:ilvl="7" w:tplc="08090019" w:tentative="1">
+      <w:start w:val="1"/>
+      <w:numFmt w:val="lowerLetter"/>
+      <w:lvlText w:val="%8."/>
+      <w:lvlJc w:val="left"/>
+      <w:pPr>
+        <w:ind w:left="6120" w:hanging="360"/>
+      </w:pPr>
+    </w:lvl>
+    <w:lvl w:ilvl="8" w:tplc="0809001B" w:tentative="1">
+      <w:start w:val="1"/>
+      <w:numFmt w:val="lowerRoman"/>
+      <w:lvlText w:val="%9."/>
+      <w:lvlJc w:val="right"/>
+      <w:pPr>
+        <w:ind w:left="6840" w:hanging="180"/>
+      </w:pPr>
+    </w:lvl>
+  </w:abstractNum>
+  <w:abstractNum w:abstractNumId="5" w15:restartNumberingAfterBreak="0">
     <w:nsid w:val="69AD622D"/>
     <w:multiLevelType w:val="hybridMultilevel"/>
     <w:tmpl w:val="CF3006A8"/>
@@ -2375,7 +3388,7 @@
       </w:pPr>
     </w:lvl>
   </w:abstractNum>
-  <w:abstractNum w:abstractNumId="3" w15:restartNumberingAfterBreak="0">
+  <w:abstractNum w:abstractNumId="6" w15:restartNumberingAfterBreak="0">
     <w:nsid w:val="7EDE7155"/>
     <w:multiLevelType w:val="hybridMultilevel"/>
     <w:tmpl w:val="CF3006A8"/>
@@ -2465,16 +3478,25 @@
     </w:lvl>
   </w:abstractNum>
   <w:num w:numId="1">
-    <w:abstractNumId w:val="1"/>
+    <w:abstractNumId w:val="2"/>
   </w:num>
   <w:num w:numId="2">
-    <w:abstractNumId w:val="2"/>
+    <w:abstractNumId w:val="5"/>
   </w:num>
   <w:num w:numId="3">
-    <w:abstractNumId w:val="3"/>
+    <w:abstractNumId w:val="6"/>
   </w:num>
   <w:num w:numId="4">
     <w:abstractNumId w:val="0"/>
+  </w:num>
+  <w:num w:numId="5">
+    <w:abstractNumId w:val="4"/>
+  </w:num>
+  <w:num w:numId="6">
+    <w:abstractNumId w:val="3"/>
+  </w:num>
+  <w:num w:numId="7">
+    <w:abstractNumId w:val="1"/>
   </w:num>
 </w:numbering>
 </file>
@@ -2598,6 +3620,7 @@
     <w:lsdException w:name="HTML Sample" w:semiHidden="1" w:unhideWhenUsed="1"/>
     <w:lsdException w:name="HTML Typewriter" w:semiHidden="1" w:unhideWhenUsed="1"/>
     <w:lsdException w:name="HTML Variable" w:semiHidden="1" w:unhideWhenUsed="1"/>
+    <w:lsdException w:name="Normal Table" w:semiHidden="1" w:unhideWhenUsed="1"/>
     <w:lsdException w:name="annotation subject" w:semiHidden="1" w:unhideWhenUsed="1"/>
     <w:lsdException w:name="No List" w:semiHidden="1" w:unhideWhenUsed="1"/>
     <w:lsdException w:name="Outline List 1" w:semiHidden="1" w:unhideWhenUsed="1"/>
@@ -2644,8 +3667,10 @@
     <w:lsdException w:name="Table Subtle 2" w:semiHidden="1" w:unhideWhenUsed="1"/>
     <w:lsdException w:name="Table Web 1" w:semiHidden="1" w:unhideWhenUsed="1"/>
     <w:lsdException w:name="Table Web 2" w:semiHidden="1" w:unhideWhenUsed="1"/>
+    <w:lsdException w:name="Table Web 3" w:semiHidden="1" w:unhideWhenUsed="1"/>
     <w:lsdException w:name="Balloon Text" w:semiHidden="1" w:unhideWhenUsed="1"/>
     <w:lsdException w:name="Table Grid" w:uiPriority="39"/>
+    <w:lsdException w:name="Table Theme" w:semiHidden="1" w:unhideWhenUsed="1"/>
     <w:lsdException w:name="Placeholder Text" w:semiHidden="1"/>
     <w:lsdException w:name="No Spacing" w:uiPriority="1" w:qFormat="1"/>
     <w:lsdException w:name="Light Shading" w:uiPriority="60"/>

</xml_diff>

<commit_message>
completed add habit userstory
</commit_message>
<xml_diff>
--- a/user_story.docx
+++ b/user_story.docx
@@ -911,9 +911,11 @@
       </w:tr>
     </w:tbl>
     <w:p>
-      <w:pPr>
-        <w:pStyle w:val="ListParagraph"/>
-      </w:pPr>
+      <w:bookmarkStart w:id="0" w:name="_GoBack"/>
+      <w:bookmarkEnd w:id="0"/>
+      <w:r>
+        <w:t xml:space="preserve"> </w:t>
+      </w:r>
     </w:p>
     <w:tbl>
       <w:tblPr>
@@ -2371,7 +2373,15 @@
               </w:rPr>
             </w:pPr>
             <w:r>
-              <w:t>Password cannot be empty/only contain whitespace</w:t>
+              <w:t xml:space="preserve">Password cannot be empty/only </w:t>
+            </w:r>
+            <w:proofErr w:type="gramStart"/>
+            <w:r>
+              <w:t>contain</w:t>
+            </w:r>
+            <w:proofErr w:type="gramEnd"/>
+            <w:r>
+              <w:t xml:space="preserve"> whitespace</w:t>
             </w:r>
           </w:p>
           <w:p>
@@ -2409,7 +2419,15 @@
               </w:numPr>
             </w:pPr>
             <w:r>
-              <w:t xml:space="preserve">Upon success, user is logged out, account is deleted and user is notified </w:t>
+              <w:t xml:space="preserve">Upon success, user is logged out, account is </w:t>
+            </w:r>
+            <w:proofErr w:type="gramStart"/>
+            <w:r>
+              <w:t>deleted</w:t>
+            </w:r>
+            <w:proofErr w:type="gramEnd"/>
+            <w:r>
+              <w:t xml:space="preserve"> and user is notified </w:t>
             </w:r>
           </w:p>
           <w:p>
@@ -2687,7 +2705,6 @@
             <w:tcW w:w="1129" w:type="dxa"/>
           </w:tcPr>
           <w:p>
-            <w:bookmarkStart w:id="0" w:name="_GoBack"/>
             <w:r>
               <w:t>User story</w:t>
             </w:r>
@@ -2717,7 +2734,6 @@
           </w:p>
         </w:tc>
       </w:tr>
-      <w:bookmarkEnd w:id="0"/>
       <w:tr>
         <w:tc>
           <w:tcPr>
@@ -2754,7 +2770,15 @@
               </w:numPr>
             </w:pPr>
             <w:r>
-              <w:t xml:space="preserve">If option is submitted, account is removed and admin is notified. </w:t>
+              <w:t xml:space="preserve">If option is submitted, account is </w:t>
+            </w:r>
+            <w:proofErr w:type="gramStart"/>
+            <w:r>
+              <w:t>removed</w:t>
+            </w:r>
+            <w:proofErr w:type="gramEnd"/>
+            <w:r>
+              <w:t xml:space="preserve"> and admin is notified. </w:t>
             </w:r>
           </w:p>
         </w:tc>
@@ -2832,10 +2856,7 @@
           </w:tcPr>
           <w:p>
             <w:r>
-              <w:t>US1</w:t>
-            </w:r>
-            <w:r>
-              <w:t>4</w:t>
+              <w:t>US14</w:t>
             </w:r>
           </w:p>
         </w:tc>
@@ -3639,7 +3660,7 @@
     </w:rPrDefault>
     <w:pPrDefault/>
   </w:docDefaults>
-  <w:latentStyles w:defLockedState="0" w:defUIPriority="99" w:defSemiHidden="0" w:defUnhideWhenUsed="0" w:defQFormat="0" w:count="377">
+  <w:latentStyles w:defLockedState="0" w:defUIPriority="99" w:defSemiHidden="0" w:defUnhideWhenUsed="0" w:defQFormat="0" w:count="376">
     <w:lsdException w:name="Normal" w:uiPriority="0" w:qFormat="1"/>
     <w:lsdException w:name="heading 1" w:uiPriority="9" w:qFormat="1"/>
     <w:lsdException w:name="heading 2" w:semiHidden="1" w:uiPriority="9" w:unhideWhenUsed="1" w:qFormat="1"/>
@@ -4016,7 +4037,6 @@
     <w:lsdException w:name="Hashtag" w:semiHidden="1" w:unhideWhenUsed="1"/>
     <w:lsdException w:name="Unresolved Mention" w:semiHidden="1" w:unhideWhenUsed="1"/>
     <w:lsdException w:name="Smart Link" w:semiHidden="1" w:unhideWhenUsed="1"/>
-    <w:lsdException w:name="Smart Link Error" w:semiHidden="1" w:unhideWhenUsed="1"/>
   </w:latentStyles>
   <w:style w:type="paragraph" w:default="1" w:styleId="Normal">
     <w:name w:val="Normal"/>

</xml_diff>